<commit_message>
made 3 different enemy classes and generateEnemy function
</commit_message>
<xml_diff>
--- a/pseudocode_and_notes.docx
+++ b/pseudocode_and_notes.docx
@@ -105,23 +105,7 @@
           <w:sz w:val="24"/>
           <w:szCs w:val="24"/>
         </w:rPr>
-        <w:t xml:space="preserve">t frame by frame (use a very small interval </w:t>
-      </w:r>
-      <w:proofErr w:type="gramStart"/>
-      <w:r>
-        <w:rPr>
-          <w:sz w:val="24"/>
-          <w:szCs w:val="24"/>
-        </w:rPr>
-        <w:t>e.g.</w:t>
-      </w:r>
-      <w:proofErr w:type="gramEnd"/>
-      <w:r>
-        <w:rPr>
-          <w:sz w:val="24"/>
-          <w:szCs w:val="24"/>
-        </w:rPr>
-        <w:t xml:space="preserve"> 10), increasing the counter at every frame: </w:t>
+        <w:t xml:space="preserve">t frame by frame (use a very small interval e.g. 10), increasing the counter at every frame: </w:t>
       </w:r>
       <w:hyperlink r:id="rId7" w:history="1">
         <w:r>
@@ -266,23 +250,7 @@
           <w:sz w:val="24"/>
           <w:szCs w:val="24"/>
         </w:rPr>
-        <w:t xml:space="preserve"> Gauge to values 101-200 of the </w:t>
-      </w:r>
-      <w:proofErr w:type="gramStart"/>
-      <w:r>
-        <w:rPr>
-          <w:sz w:val="24"/>
-          <w:szCs w:val="24"/>
-        </w:rPr>
-        <w:t>counter</w:t>
-      </w:r>
-      <w:proofErr w:type="gramEnd"/>
-      <w:r>
-        <w:rPr>
-          <w:sz w:val="24"/>
-          <w:szCs w:val="24"/>
-        </w:rPr>
-        <w:t xml:space="preserve"> (e.g. if counter &lt;= 100, guage1.height ++. If counter &gt; 100, gauge2.height ++)</w:t>
+        <w:t xml:space="preserve"> Gauge to values 101-200 of the counter (e.g. if counter &lt;= 100, guage1.height ++. If counter &gt; 100, gauge2.height ++)</w:t>
       </w:r>
     </w:p>
     <w:p>
@@ -697,23 +665,7 @@
           <w:sz w:val="24"/>
           <w:szCs w:val="24"/>
         </w:rPr>
-        <w:t>Execute Text Log function, with parameters of (“</w:t>
-      </w:r>
-      <w:proofErr w:type="spellStart"/>
-      <w:r>
-        <w:rPr>
-          <w:sz w:val="24"/>
-          <w:szCs w:val="24"/>
-        </w:rPr>
-        <w:t>enemyAttack</w:t>
-      </w:r>
-      <w:proofErr w:type="spellEnd"/>
-      <w:r>
-        <w:rPr>
-          <w:sz w:val="24"/>
-          <w:szCs w:val="24"/>
-        </w:rPr>
-        <w:t>”, dmg value</w:t>
+        <w:t>Execute Text Log function, with parameters of (“enemyAttack”, dmg value</w:t>
       </w:r>
       <w:r>
         <w:rPr>
@@ -869,23 +821,7 @@
           <w:sz w:val="24"/>
           <w:szCs w:val="24"/>
         </w:rPr>
-        <w:t>Execute Text Log function, with parameter of (“</w:t>
-      </w:r>
-      <w:proofErr w:type="spellStart"/>
-      <w:r>
-        <w:rPr>
-          <w:sz w:val="24"/>
-          <w:szCs w:val="24"/>
-        </w:rPr>
-        <w:t>playerAttack</w:t>
-      </w:r>
-      <w:proofErr w:type="spellEnd"/>
-      <w:r>
-        <w:rPr>
-          <w:sz w:val="24"/>
-          <w:szCs w:val="24"/>
-        </w:rPr>
-        <w:t>”, dmg value)</w:t>
+        <w:t>Execute Text Log function, with parameter of (“playerAttack”, dmg value)</w:t>
       </w:r>
     </w:p>
     <w:p>
@@ -1273,15 +1209,7 @@
           <w:sz w:val="24"/>
           <w:szCs w:val="24"/>
         </w:rPr>
-        <w:t xml:space="preserve"> </w:t>
-      </w:r>
-      <w:proofErr w:type="spellStart"/>
-      <w:r>
-        <w:rPr>
-          <w:sz w:val="24"/>
-          <w:szCs w:val="24"/>
-        </w:rPr>
-        <w:t>playerA</w:t>
+        <w:t xml:space="preserve"> playerA</w:t>
       </w:r>
       <w:r>
         <w:rPr>
@@ -1290,7 +1218,6 @@
         </w:rPr>
         <w:t>ttack</w:t>
       </w:r>
-      <w:proofErr w:type="spellEnd"/>
       <w:r>
         <w:rPr>
           <w:sz w:val="24"/>
@@ -1332,23 +1259,7 @@
           <w:sz w:val="24"/>
           <w:szCs w:val="24"/>
         </w:rPr>
-        <w:t xml:space="preserve">= </w:t>
-      </w:r>
-      <w:proofErr w:type="spellStart"/>
-      <w:r>
-        <w:rPr>
-          <w:sz w:val="24"/>
-          <w:szCs w:val="24"/>
-        </w:rPr>
-        <w:t>enemyAttack</w:t>
-      </w:r>
-      <w:proofErr w:type="spellEnd"/>
-      <w:r>
-        <w:rPr>
-          <w:sz w:val="24"/>
-          <w:szCs w:val="24"/>
-        </w:rPr>
-        <w:t>, change text1.innerText = “The enemy dealt x damage to you”</w:t>
+        <w:t>= enemyAttack, change text1.innerText = “The enemy dealt x damage to you”</w:t>
       </w:r>
     </w:p>
     <w:p>
@@ -1391,15 +1302,7 @@
           <w:sz w:val="24"/>
           <w:szCs w:val="24"/>
         </w:rPr>
-        <w:t>You defended! The enemy dealt x damage to you</w:t>
-      </w:r>
-      <w:proofErr w:type="gramStart"/>
-      <w:r>
-        <w:rPr>
-          <w:sz w:val="24"/>
-          <w:szCs w:val="24"/>
-        </w:rPr>
-        <w:t xml:space="preserve">. </w:t>
+        <w:t xml:space="preserve">You defended! The enemy dealt x damage to you. </w:t>
       </w:r>
       <w:r>
         <w:rPr>
@@ -1408,7 +1311,6 @@
         </w:rPr>
         <w:t>”</w:t>
       </w:r>
-      <w:proofErr w:type="gramEnd"/>
     </w:p>
     <w:p>
       <w:pPr>
@@ -1446,15 +1348,7 @@
           <w:sz w:val="24"/>
           <w:szCs w:val="24"/>
         </w:rPr>
-        <w:t xml:space="preserve">Toggle between selected/unselected </w:t>
-      </w:r>
-      <w:proofErr w:type="gramStart"/>
-      <w:r>
-        <w:rPr>
-          <w:sz w:val="24"/>
-          <w:szCs w:val="24"/>
-        </w:rPr>
-        <w:t>state</w:t>
+        <w:t>Toggle between selected/unselected state</w:t>
       </w:r>
       <w:r>
         <w:rPr>
@@ -1468,15 +1362,7 @@
           <w:sz w:val="24"/>
           <w:szCs w:val="24"/>
         </w:rPr>
-        <w:t>(</w:t>
-      </w:r>
-      <w:proofErr w:type="gramEnd"/>
-      <w:r>
-        <w:rPr>
-          <w:sz w:val="24"/>
-          <w:szCs w:val="24"/>
-        </w:rPr>
-        <w:t>reflected visually)</w:t>
+        <w:t>(reflected visually)</w:t>
       </w:r>
       <w:r>
         <w:rPr>
@@ -1935,31 +1821,65 @@
           <w:szCs w:val="24"/>
         </w:rPr>
       </w:pPr>
-      <w:proofErr w:type="spellStart"/>
-      <w:r>
-        <w:rPr>
-          <w:sz w:val="24"/>
-          <w:szCs w:val="24"/>
-        </w:rPr>
-        <w:t>const</w:t>
-      </w:r>
-      <w:proofErr w:type="spellEnd"/>
-      <w:r>
-        <w:rPr>
-          <w:sz w:val="24"/>
-          <w:szCs w:val="24"/>
-        </w:rPr>
-        <w:t xml:space="preserve"> Modifier = </w:t>
-      </w:r>
-      <w:proofErr w:type="spellStart"/>
-      <w:r>
-        <w:rPr>
-          <w:sz w:val="24"/>
-          <w:szCs w:val="24"/>
-        </w:rPr>
-        <w:t>Math.ceil</w:t>
-      </w:r>
-      <w:proofErr w:type="spellEnd"/>
+      <w:r>
+        <w:rPr>
+          <w:sz w:val="24"/>
+          <w:szCs w:val="24"/>
+        </w:rPr>
+        <w:t>const Modifier = Math.ceil(Math.random() * 20)</w:t>
+      </w:r>
+      <w:r>
+        <w:rPr>
+          <w:sz w:val="24"/>
+          <w:szCs w:val="24"/>
+        </w:rPr>
+        <w:t>;</w:t>
+      </w:r>
+    </w:p>
+    <w:p>
+      <w:pPr>
+        <w:rPr>
+          <w:sz w:val="24"/>
+          <w:szCs w:val="24"/>
+        </w:rPr>
+      </w:pPr>
+      <w:r>
+        <w:rPr>
+          <w:sz w:val="24"/>
+          <w:szCs w:val="24"/>
+        </w:rPr>
+        <w:t>let</w:t>
+      </w:r>
+      <w:r>
+        <w:rPr>
+          <w:sz w:val="24"/>
+          <w:szCs w:val="24"/>
+        </w:rPr>
+        <w:t xml:space="preserve"> da</w:t>
+      </w:r>
+      <w:r>
+        <w:rPr>
+          <w:sz w:val="24"/>
+          <w:szCs w:val="24"/>
+        </w:rPr>
+        <w:t>mage = 0;</w:t>
+      </w:r>
+    </w:p>
+    <w:p>
+      <w:pPr>
+        <w:rPr>
+          <w:sz w:val="24"/>
+          <w:szCs w:val="24"/>
+        </w:rPr>
+      </w:pPr>
+      <w:commentRangeStart w:id="1"/>
+      <w:r>
+        <w:rPr>
+          <w:sz w:val="24"/>
+          <w:szCs w:val="24"/>
+        </w:rPr>
+        <w:t xml:space="preserve">If </w:t>
+      </w:r>
       <w:r>
         <w:rPr>
           <w:sz w:val="24"/>
@@ -1967,21 +1887,163 @@
         </w:rPr>
         <w:t>(</w:t>
       </w:r>
-      <w:proofErr w:type="spellStart"/>
-      <w:r>
-        <w:rPr>
-          <w:sz w:val="24"/>
-          <w:szCs w:val="24"/>
-        </w:rPr>
-        <w:t>Math.random</w:t>
-      </w:r>
-      <w:proofErr w:type="spellEnd"/>
-      <w:r>
-        <w:rPr>
-          <w:sz w:val="24"/>
-          <w:szCs w:val="24"/>
-        </w:rPr>
-        <w:t>() * 20)</w:t>
+      <w:r>
+        <w:rPr>
+          <w:sz w:val="24"/>
+          <w:szCs w:val="24"/>
+        </w:rPr>
+        <w:t>Math.round(Math.random())  === 0</w:t>
+      </w:r>
+      <w:commentRangeEnd w:id="1"/>
+      <w:r>
+        <w:rPr>
+          <w:rStyle w:val="CommentReference"/>
+        </w:rPr>
+        <w:commentReference w:id="1"/>
+      </w:r>
+      <w:r>
+        <w:rPr>
+          <w:sz w:val="24"/>
+          <w:szCs w:val="24"/>
+        </w:rPr>
+        <w:t>) {</w:t>
+      </w:r>
+    </w:p>
+    <w:p>
+      <w:pPr>
+        <w:rPr>
+          <w:sz w:val="24"/>
+          <w:szCs w:val="24"/>
+        </w:rPr>
+      </w:pPr>
+      <w:r>
+        <w:rPr>
+          <w:sz w:val="24"/>
+          <w:szCs w:val="24"/>
+        </w:rPr>
+        <w:t>(</w:t>
+      </w:r>
+      <w:r>
+        <w:rPr>
+          <w:sz w:val="24"/>
+          <w:szCs w:val="24"/>
+        </w:rPr>
+        <w:t>d</w:t>
+      </w:r>
+      <w:r>
+        <w:rPr>
+          <w:sz w:val="24"/>
+          <w:szCs w:val="24"/>
+        </w:rPr>
+        <w:t xml:space="preserve">amage = </w:t>
+      </w:r>
+      <w:commentRangeStart w:id="2"/>
+      <w:r>
+        <w:rPr>
+          <w:sz w:val="24"/>
+          <w:szCs w:val="24"/>
+        </w:rPr>
+        <w:t>Math.round</w:t>
+      </w:r>
+      <w:commentRangeEnd w:id="2"/>
+      <w:r>
+        <w:rPr>
+          <w:rStyle w:val="CommentReference"/>
+        </w:rPr>
+        <w:commentReference w:id="2"/>
+      </w:r>
+      <w:r>
+        <w:rPr>
+          <w:sz w:val="24"/>
+          <w:szCs w:val="24"/>
+        </w:rPr>
+        <w:t>(</w:t>
+      </w:r>
+      <w:r>
+        <w:rPr>
+          <w:sz w:val="24"/>
+          <w:szCs w:val="24"/>
+        </w:rPr>
+        <w:t>(</w:t>
+      </w:r>
+      <w:r>
+        <w:rPr>
+          <w:sz w:val="24"/>
+          <w:szCs w:val="24"/>
+        </w:rPr>
+        <w:t xml:space="preserve">strength * </w:t>
+      </w:r>
+      <w:r>
+        <w:rPr>
+          <w:sz w:val="24"/>
+          <w:szCs w:val="24"/>
+        </w:rPr>
+        <w:t>(</w:t>
+      </w:r>
+      <w:commentRangeStart w:id="3"/>
+      <w:r>
+        <w:rPr>
+          <w:sz w:val="24"/>
+          <w:szCs w:val="24"/>
+        </w:rPr>
+        <w:t>(100 – modifier</w:t>
+      </w:r>
+      <w:r>
+        <w:rPr>
+          <w:sz w:val="24"/>
+          <w:szCs w:val="24"/>
+        </w:rPr>
+        <w:t>)</w:t>
+      </w:r>
+      <w:r>
+        <w:rPr>
+          <w:sz w:val="24"/>
+          <w:szCs w:val="24"/>
+        </w:rPr>
+        <w:t xml:space="preserve"> / 100</w:t>
+      </w:r>
+      <w:commentRangeEnd w:id="3"/>
+      <w:r>
+        <w:rPr>
+          <w:rStyle w:val="CommentReference"/>
+        </w:rPr>
+        <w:commentReference w:id="3"/>
+      </w:r>
+      <w:r>
+        <w:rPr>
+          <w:sz w:val="24"/>
+          <w:szCs w:val="24"/>
+        </w:rPr>
+        <w:t>)</w:t>
+      </w:r>
+      <w:r>
+        <w:rPr>
+          <w:sz w:val="24"/>
+          <w:szCs w:val="24"/>
+        </w:rPr>
+        <w:t xml:space="preserve">) * </w:t>
+      </w:r>
+      <w:commentRangeStart w:id="4"/>
+      <w:r>
+        <w:rPr>
+          <w:sz w:val="24"/>
+          <w:szCs w:val="24"/>
+        </w:rPr>
+        <w:t>opponent armour</w:t>
+      </w:r>
+      <w:commentRangeEnd w:id="4"/>
+      <w:r>
+        <w:rPr>
+          <w:rStyle w:val="CommentReference"/>
+        </w:rPr>
+        <w:commentReference w:id="4"/>
+      </w:r>
+      <w:r>
+        <w:rPr>
+          <w:sz w:val="24"/>
+          <w:szCs w:val="24"/>
+        </w:rPr>
+        <w:t>)</w:t>
       </w:r>
       <w:r>
         <w:rPr>
@@ -2003,266 +2065,6 @@
           <w:sz w:val="24"/>
           <w:szCs w:val="24"/>
         </w:rPr>
-        <w:t>let</w:t>
-      </w:r>
-      <w:r>
-        <w:rPr>
-          <w:sz w:val="24"/>
-          <w:szCs w:val="24"/>
-        </w:rPr>
-        <w:t xml:space="preserve"> da</w:t>
-      </w:r>
-      <w:r>
-        <w:rPr>
-          <w:sz w:val="24"/>
-          <w:szCs w:val="24"/>
-        </w:rPr>
-        <w:t>mage = 0;</w:t>
-      </w:r>
-    </w:p>
-    <w:p>
-      <w:pPr>
-        <w:rPr>
-          <w:sz w:val="24"/>
-          <w:szCs w:val="24"/>
-        </w:rPr>
-      </w:pPr>
-      <w:commentRangeStart w:id="1"/>
-      <w:r>
-        <w:rPr>
-          <w:sz w:val="24"/>
-          <w:szCs w:val="24"/>
-        </w:rPr>
-        <w:t xml:space="preserve">If </w:t>
-      </w:r>
-      <w:r>
-        <w:rPr>
-          <w:sz w:val="24"/>
-          <w:szCs w:val="24"/>
-        </w:rPr>
-        <w:t>(</w:t>
-      </w:r>
-      <w:proofErr w:type="spellStart"/>
-      <w:r>
-        <w:rPr>
-          <w:sz w:val="24"/>
-          <w:szCs w:val="24"/>
-        </w:rPr>
-        <w:t>Math.round</w:t>
-      </w:r>
-      <w:proofErr w:type="spellEnd"/>
-      <w:r>
-        <w:rPr>
-          <w:sz w:val="24"/>
-          <w:szCs w:val="24"/>
-        </w:rPr>
-        <w:t>(</w:t>
-      </w:r>
-      <w:proofErr w:type="spellStart"/>
-      <w:r>
-        <w:rPr>
-          <w:sz w:val="24"/>
-          <w:szCs w:val="24"/>
-        </w:rPr>
-        <w:t>Math.random</w:t>
-      </w:r>
-      <w:proofErr w:type="spellEnd"/>
-      <w:r>
-        <w:rPr>
-          <w:sz w:val="24"/>
-          <w:szCs w:val="24"/>
-        </w:rPr>
-        <w:t>(</w:t>
-      </w:r>
-      <w:proofErr w:type="gramStart"/>
-      <w:r>
-        <w:rPr>
-          <w:sz w:val="24"/>
-          <w:szCs w:val="24"/>
-        </w:rPr>
-        <w:t>))  =</w:t>
-      </w:r>
-      <w:proofErr w:type="gramEnd"/>
-      <w:r>
-        <w:rPr>
-          <w:sz w:val="24"/>
-          <w:szCs w:val="24"/>
-        </w:rPr>
-        <w:t>== 0</w:t>
-      </w:r>
-      <w:commentRangeEnd w:id="1"/>
-      <w:r>
-        <w:rPr>
-          <w:rStyle w:val="CommentReference"/>
-        </w:rPr>
-        <w:commentReference w:id="1"/>
-      </w:r>
-      <w:r>
-        <w:rPr>
-          <w:sz w:val="24"/>
-          <w:szCs w:val="24"/>
-        </w:rPr>
-        <w:t>) {</w:t>
-      </w:r>
-    </w:p>
-    <w:p>
-      <w:pPr>
-        <w:rPr>
-          <w:sz w:val="24"/>
-          <w:szCs w:val="24"/>
-        </w:rPr>
-      </w:pPr>
-      <w:r>
-        <w:rPr>
-          <w:sz w:val="24"/>
-          <w:szCs w:val="24"/>
-        </w:rPr>
-        <w:t>(</w:t>
-      </w:r>
-      <w:r>
-        <w:rPr>
-          <w:sz w:val="24"/>
-          <w:szCs w:val="24"/>
-        </w:rPr>
-        <w:t>d</w:t>
-      </w:r>
-      <w:r>
-        <w:rPr>
-          <w:sz w:val="24"/>
-          <w:szCs w:val="24"/>
-        </w:rPr>
-        <w:t xml:space="preserve">amage = </w:t>
-      </w:r>
-      <w:commentRangeStart w:id="2"/>
-      <w:proofErr w:type="spellStart"/>
-      <w:r>
-        <w:rPr>
-          <w:sz w:val="24"/>
-          <w:szCs w:val="24"/>
-        </w:rPr>
-        <w:t>Math.round</w:t>
-      </w:r>
-      <w:commentRangeEnd w:id="2"/>
-      <w:proofErr w:type="spellEnd"/>
-      <w:r>
-        <w:rPr>
-          <w:rStyle w:val="CommentReference"/>
-        </w:rPr>
-        <w:commentReference w:id="2"/>
-      </w:r>
-      <w:r>
-        <w:rPr>
-          <w:sz w:val="24"/>
-          <w:szCs w:val="24"/>
-        </w:rPr>
-        <w:t>(</w:t>
-      </w:r>
-      <w:r>
-        <w:rPr>
-          <w:sz w:val="24"/>
-          <w:szCs w:val="24"/>
-        </w:rPr>
-        <w:t>(</w:t>
-      </w:r>
-      <w:r>
-        <w:rPr>
-          <w:sz w:val="24"/>
-          <w:szCs w:val="24"/>
-        </w:rPr>
-        <w:t xml:space="preserve">strength * </w:t>
-      </w:r>
-      <w:r>
-        <w:rPr>
-          <w:sz w:val="24"/>
-          <w:szCs w:val="24"/>
-        </w:rPr>
-        <w:t>(</w:t>
-      </w:r>
-      <w:commentRangeStart w:id="3"/>
-      <w:r>
-        <w:rPr>
-          <w:sz w:val="24"/>
-          <w:szCs w:val="24"/>
-        </w:rPr>
-        <w:t>(100 – modifier</w:t>
-      </w:r>
-      <w:r>
-        <w:rPr>
-          <w:sz w:val="24"/>
-          <w:szCs w:val="24"/>
-        </w:rPr>
-        <w:t>)</w:t>
-      </w:r>
-      <w:r>
-        <w:rPr>
-          <w:sz w:val="24"/>
-          <w:szCs w:val="24"/>
-        </w:rPr>
-        <w:t xml:space="preserve"> / 100</w:t>
-      </w:r>
-      <w:commentRangeEnd w:id="3"/>
-      <w:r>
-        <w:rPr>
-          <w:rStyle w:val="CommentReference"/>
-        </w:rPr>
-        <w:commentReference w:id="3"/>
-      </w:r>
-      <w:r>
-        <w:rPr>
-          <w:sz w:val="24"/>
-          <w:szCs w:val="24"/>
-        </w:rPr>
-        <w:t>)</w:t>
-      </w:r>
-      <w:r>
-        <w:rPr>
-          <w:sz w:val="24"/>
-          <w:szCs w:val="24"/>
-        </w:rPr>
-        <w:t xml:space="preserve">) * </w:t>
-      </w:r>
-      <w:commentRangeStart w:id="4"/>
-      <w:r>
-        <w:rPr>
-          <w:sz w:val="24"/>
-          <w:szCs w:val="24"/>
-        </w:rPr>
-        <w:t>opponent armour</w:t>
-      </w:r>
-      <w:commentRangeEnd w:id="4"/>
-      <w:r>
-        <w:rPr>
-          <w:rStyle w:val="CommentReference"/>
-        </w:rPr>
-        <w:commentReference w:id="4"/>
-      </w:r>
-      <w:r>
-        <w:rPr>
-          <w:sz w:val="24"/>
-          <w:szCs w:val="24"/>
-        </w:rPr>
-        <w:t>)</w:t>
-      </w:r>
-      <w:r>
-        <w:rPr>
-          <w:sz w:val="24"/>
-          <w:szCs w:val="24"/>
-        </w:rPr>
-        <w:t>;</w:t>
-      </w:r>
-    </w:p>
-    <w:p>
-      <w:pPr>
-        <w:rPr>
-          <w:sz w:val="24"/>
-          <w:szCs w:val="24"/>
-        </w:rPr>
-      </w:pPr>
-      <w:r>
-        <w:rPr>
-          <w:sz w:val="24"/>
-          <w:szCs w:val="24"/>
-        </w:rPr>
         <w:t>} else {</w:t>
       </w:r>
       <w:r>
@@ -2270,23 +2072,7 @@
           <w:sz w:val="24"/>
           <w:szCs w:val="24"/>
         </w:rPr>
-        <w:t xml:space="preserve">damage = </w:t>
-      </w:r>
-      <w:proofErr w:type="spellStart"/>
-      <w:r>
-        <w:rPr>
-          <w:sz w:val="24"/>
-          <w:szCs w:val="24"/>
-        </w:rPr>
-        <w:t>Math.round</w:t>
-      </w:r>
-      <w:proofErr w:type="spellEnd"/>
-      <w:r>
-        <w:rPr>
-          <w:sz w:val="24"/>
-          <w:szCs w:val="24"/>
-        </w:rPr>
-        <w:t>((strength * ((100 + modifier) / 100)) * opponent armour)</w:t>
+        <w:t>damage = Math.round((strength * ((100 + modifier) / 100)) * opponent armour)</w:t>
       </w:r>
       <w:r>
         <w:rPr>
@@ -2346,23 +2132,7 @@
           <w:sz w:val="24"/>
           <w:szCs w:val="24"/>
         </w:rPr>
-        <w:t xml:space="preserve">Create an array </w:t>
-      </w:r>
-      <w:proofErr w:type="spellStart"/>
-      <w:r>
-        <w:rPr>
-          <w:sz w:val="24"/>
-          <w:szCs w:val="24"/>
-        </w:rPr>
-        <w:t>enemyQueue</w:t>
-      </w:r>
-      <w:proofErr w:type="spellEnd"/>
-      <w:r>
-        <w:rPr>
-          <w:sz w:val="24"/>
-          <w:szCs w:val="24"/>
-        </w:rPr>
-        <w:t xml:space="preserve"> = []</w:t>
+        <w:t>Create an array enemyQueue = []</w:t>
       </w:r>
     </w:p>
     <w:p>
@@ -2410,23 +2180,7 @@
           <w:sz w:val="24"/>
           <w:szCs w:val="24"/>
         </w:rPr>
-        <w:t xml:space="preserve">Attacks = {swipe: </w:t>
-      </w:r>
-      <w:proofErr w:type="spellStart"/>
-      <w:r>
-        <w:rPr>
-          <w:sz w:val="24"/>
-          <w:szCs w:val="24"/>
-        </w:rPr>
-        <w:t>swipeImage</w:t>
-      </w:r>
-      <w:proofErr w:type="spellEnd"/>
-      <w:r>
-        <w:rPr>
-          <w:sz w:val="24"/>
-          <w:szCs w:val="24"/>
-        </w:rPr>
-        <w:t>}</w:t>
+        <w:t>Attacks = {swipe: swipeImage}</w:t>
       </w:r>
     </w:p>
     <w:p>
@@ -2463,71 +2217,7 @@
           <w:sz w:val="24"/>
           <w:szCs w:val="24"/>
         </w:rPr>
-        <w:t xml:space="preserve">(e.g. </w:t>
-      </w:r>
-      <w:proofErr w:type="spellStart"/>
-      <w:r>
-        <w:rPr>
-          <w:sz w:val="24"/>
-          <w:szCs w:val="24"/>
-        </w:rPr>
-        <w:t>const</w:t>
-      </w:r>
-      <w:proofErr w:type="spellEnd"/>
-      <w:r>
-        <w:rPr>
-          <w:sz w:val="24"/>
-          <w:szCs w:val="24"/>
-        </w:rPr>
-        <w:t xml:space="preserve"> </w:t>
-      </w:r>
-      <w:proofErr w:type="spellStart"/>
-      <w:r>
-        <w:rPr>
-          <w:sz w:val="24"/>
-          <w:szCs w:val="24"/>
-        </w:rPr>
-        <w:t>swipeImage</w:t>
-      </w:r>
-      <w:proofErr w:type="spellEnd"/>
-      <w:r>
-        <w:rPr>
-          <w:sz w:val="24"/>
-          <w:szCs w:val="24"/>
-        </w:rPr>
-        <w:t xml:space="preserve"> </w:t>
-      </w:r>
-      <w:proofErr w:type="gramStart"/>
-      <w:r>
-        <w:rPr>
-          <w:sz w:val="24"/>
-          <w:szCs w:val="24"/>
-        </w:rPr>
-        <w:t>=  “</w:t>
-      </w:r>
-      <w:proofErr w:type="gramEnd"/>
-      <w:r>
-        <w:rPr>
-          <w:sz w:val="24"/>
-          <w:szCs w:val="24"/>
-        </w:rPr>
-        <w:t>images/</w:t>
-      </w:r>
-      <w:proofErr w:type="spellStart"/>
-      <w:r>
-        <w:rPr>
-          <w:sz w:val="24"/>
-          <w:szCs w:val="24"/>
-        </w:rPr>
-        <w:t>swipeattack</w:t>
-      </w:r>
-      <w:proofErr w:type="spellEnd"/>
-      <w:r>
-        <w:rPr>
-          <w:sz w:val="24"/>
-          <w:szCs w:val="24"/>
-        </w:rPr>
-        <w:t>”)</w:t>
+        <w:t>(e.g. const swipeImage =  “images/swipeattack”)</w:t>
       </w:r>
     </w:p>
     <w:p>
@@ -2561,33 +2251,15 @@
           <w:sz w:val="24"/>
           <w:szCs w:val="24"/>
         </w:rPr>
-        <w:t xml:space="preserve">image </w:t>
-      </w:r>
-      <w:proofErr w:type="spellStart"/>
-      <w:r>
-        <w:rPr>
-          <w:sz w:val="24"/>
-          <w:szCs w:val="24"/>
-        </w:rPr>
-        <w:t>url</w:t>
-      </w:r>
-      <w:proofErr w:type="spellEnd"/>
-      <w:r>
-        <w:rPr>
-          <w:sz w:val="24"/>
-          <w:szCs w:val="24"/>
-        </w:rPr>
-        <w:t xml:space="preserve">) into </w:t>
-      </w:r>
-      <w:proofErr w:type="spellStart"/>
-      <w:r>
-        <w:rPr>
-          <w:sz w:val="24"/>
-          <w:szCs w:val="24"/>
-        </w:rPr>
-        <w:t>enemyQueue</w:t>
-      </w:r>
-      <w:proofErr w:type="spellEnd"/>
+        <w:t>image url</w:t>
+      </w:r>
+      <w:r>
+        <w:rPr>
+          <w:sz w:val="24"/>
+          <w:szCs w:val="24"/>
+        </w:rPr>
+        <w:t>) into enemyQueue</w:t>
+      </w:r>
       <w:r>
         <w:rPr>
           <w:sz w:val="24"/>
@@ -2620,23 +2292,7 @@
           <w:sz w:val="24"/>
           <w:szCs w:val="24"/>
         </w:rPr>
-        <w:t xml:space="preserve">the </w:t>
-      </w:r>
-      <w:proofErr w:type="spellStart"/>
-      <w:r>
-        <w:rPr>
-          <w:sz w:val="24"/>
-          <w:szCs w:val="24"/>
-        </w:rPr>
-        <w:t>fillEnemyActionGauge</w:t>
-      </w:r>
-      <w:proofErr w:type="spellEnd"/>
-      <w:r>
-        <w:rPr>
-          <w:sz w:val="24"/>
-          <w:szCs w:val="24"/>
-        </w:rPr>
-        <w:t xml:space="preserve"> function</w:t>
+        <w:t>the fillEnemyActionGauge function</w:t>
       </w:r>
       <w:r>
         <w:rPr>
@@ -2663,41 +2319,7 @@
           <w:sz w:val="24"/>
           <w:szCs w:val="24"/>
         </w:rPr>
-        <w:t xml:space="preserve"> execute </w:t>
-      </w:r>
-      <w:proofErr w:type="spellStart"/>
-      <w:proofErr w:type="gramStart"/>
-      <w:r>
-        <w:rPr>
-          <w:sz w:val="24"/>
-          <w:szCs w:val="24"/>
-        </w:rPr>
-        <w:t>enemy.attack</w:t>
-      </w:r>
-      <w:proofErr w:type="spellEnd"/>
-      <w:proofErr w:type="gramEnd"/>
-      <w:r>
-        <w:rPr>
-          <w:sz w:val="24"/>
-          <w:szCs w:val="24"/>
-        </w:rPr>
-        <w:t>(</w:t>
-      </w:r>
-      <w:proofErr w:type="spellStart"/>
-      <w:r>
-        <w:rPr>
-          <w:sz w:val="24"/>
-          <w:szCs w:val="24"/>
-        </w:rPr>
-        <w:t>enemyQueue</w:t>
-      </w:r>
-      <w:proofErr w:type="spellEnd"/>
-      <w:r>
-        <w:rPr>
-          <w:sz w:val="24"/>
-          <w:szCs w:val="24"/>
-        </w:rPr>
-        <w:t>[0])</w:t>
+        <w:t xml:space="preserve"> execute enemy.attack(enemyQueue[0])</w:t>
       </w:r>
     </w:p>
     <w:p>
@@ -2761,33 +2383,8 @@
           <w:sz w:val="24"/>
           <w:szCs w:val="24"/>
         </w:rPr>
-        <w:t xml:space="preserve">Make different classes for different enemies. Set a default value for all their stats </w:t>
-      </w:r>
-      <w:proofErr w:type="gramStart"/>
-      <w:r>
-        <w:rPr>
-          <w:sz w:val="24"/>
-          <w:szCs w:val="24"/>
-        </w:rPr>
-        <w:t>e.g.</w:t>
-      </w:r>
-      <w:proofErr w:type="gramEnd"/>
-      <w:r>
-        <w:rPr>
-          <w:sz w:val="24"/>
-          <w:szCs w:val="24"/>
-        </w:rPr>
-        <w:t xml:space="preserve"> strength, armour, </w:t>
-      </w:r>
-      <w:proofErr w:type="spellStart"/>
-      <w:r>
-        <w:rPr>
-          <w:sz w:val="24"/>
-          <w:szCs w:val="24"/>
-        </w:rPr>
-        <w:t>actionGauge</w:t>
-      </w:r>
-      <w:proofErr w:type="spellEnd"/>
+        <w:t>Make different classes for different enemies. Set a default value for all their stats e.g. strength, armour, actionGauge</w:t>
+      </w:r>
     </w:p>
     <w:p>
       <w:pPr>
@@ -2806,17 +2403,8 @@
           <w:sz w:val="24"/>
           <w:szCs w:val="24"/>
         </w:rPr>
-        <w:t xml:space="preserve">Only difference between the enemies would be their attacks and their </w:t>
-      </w:r>
-      <w:proofErr w:type="spellStart"/>
-      <w:r>
-        <w:rPr>
-          <w:sz w:val="24"/>
-          <w:szCs w:val="24"/>
-        </w:rPr>
-        <w:t>className</w:t>
-      </w:r>
-      <w:proofErr w:type="spellEnd"/>
+        <w:t>Only difference between the enemies would be their attacks and their className</w:t>
+      </w:r>
     </w:p>
     <w:p>
       <w:pPr>
@@ -2835,23 +2423,7 @@
           <w:sz w:val="24"/>
           <w:szCs w:val="24"/>
         </w:rPr>
-        <w:t xml:space="preserve">Also make another attribute called image and store the image </w:t>
-      </w:r>
-      <w:proofErr w:type="spellStart"/>
-      <w:r>
-        <w:rPr>
-          <w:sz w:val="24"/>
-          <w:szCs w:val="24"/>
-        </w:rPr>
-        <w:t>url</w:t>
-      </w:r>
-      <w:proofErr w:type="spellEnd"/>
-      <w:r>
-        <w:rPr>
-          <w:sz w:val="24"/>
-          <w:szCs w:val="24"/>
-        </w:rPr>
-        <w:t xml:space="preserve"> of the enemy</w:t>
+        <w:t>Also make another attribute called image and store the image url of the enemy</w:t>
       </w:r>
     </w:p>
     <w:p>
@@ -2871,23 +2443,176 @@
           <w:sz w:val="24"/>
           <w:szCs w:val="24"/>
         </w:rPr>
-        <w:t xml:space="preserve">At the start of each stage, randomly pick an enemy </w:t>
-      </w:r>
-      <w:proofErr w:type="spellStart"/>
-      <w:r>
-        <w:rPr>
-          <w:sz w:val="24"/>
-          <w:szCs w:val="24"/>
-        </w:rPr>
-        <w:t>className</w:t>
-      </w:r>
-      <w:proofErr w:type="spellEnd"/>
-      <w:r>
-        <w:rPr>
-          <w:sz w:val="24"/>
-          <w:szCs w:val="24"/>
-        </w:rPr>
-        <w:t xml:space="preserve"> and multiply their stats by however difficult the stage is meant to be.</w:t>
+        <w:t>At the start of each stage, randomly pick an enemy className and multiply their stats by however difficult the stage is meant to be.</w:t>
+      </w:r>
+    </w:p>
+    <w:p>
+      <w:pPr>
+        <w:rPr>
+          <w:sz w:val="24"/>
+          <w:szCs w:val="24"/>
+        </w:rPr>
+      </w:pPr>
+      <w:r>
+        <w:rPr>
+          <w:sz w:val="24"/>
+          <w:szCs w:val="24"/>
+        </w:rPr>
+        <w:br w:type="page"/>
+      </w:r>
+    </w:p>
+    <w:p>
+      <w:pPr>
+        <w:rPr>
+          <w:sz w:val="24"/>
+          <w:szCs w:val="24"/>
+          <w:u w:val="single"/>
+        </w:rPr>
+      </w:pPr>
+      <w:r>
+        <w:rPr>
+          <w:sz w:val="24"/>
+          <w:szCs w:val="24"/>
+          <w:u w:val="single"/>
+        </w:rPr>
+        <w:lastRenderedPageBreak/>
+        <w:t>Stage Loop</w:t>
+      </w:r>
+    </w:p>
+    <w:p>
+      <w:pPr>
+        <w:pStyle w:val="ListParagraph"/>
+        <w:numPr>
+          <w:ilvl w:val="0"/>
+          <w:numId w:val="13"/>
+        </w:numPr>
+        <w:rPr>
+          <w:sz w:val="24"/>
+          <w:szCs w:val="24"/>
+        </w:rPr>
+      </w:pPr>
+      <w:r>
+        <w:rPr>
+          <w:sz w:val="24"/>
+          <w:szCs w:val="24"/>
+        </w:rPr>
+        <w:t>In the continuousEvents function, check for enemy.hp &lt;= 0. If true, execute the stageLoop function</w:t>
+      </w:r>
+    </w:p>
+    <w:p>
+      <w:pPr>
+        <w:pStyle w:val="ListParagraph"/>
+        <w:numPr>
+          <w:ilvl w:val="0"/>
+          <w:numId w:val="13"/>
+        </w:numPr>
+        <w:rPr>
+          <w:sz w:val="24"/>
+          <w:szCs w:val="24"/>
+        </w:rPr>
+      </w:pPr>
+      <w:r>
+        <w:rPr>
+          <w:sz w:val="24"/>
+          <w:szCs w:val="24"/>
+        </w:rPr>
+        <w:t xml:space="preserve">stageLoop: </w:t>
+      </w:r>
+    </w:p>
+    <w:p>
+      <w:pPr>
+        <w:pStyle w:val="ListParagraph"/>
+        <w:numPr>
+          <w:ilvl w:val="0"/>
+          <w:numId w:val="15"/>
+        </w:numPr>
+        <w:rPr>
+          <w:sz w:val="24"/>
+          <w:szCs w:val="24"/>
+        </w:rPr>
+      </w:pPr>
+      <w:r>
+        <w:rPr>
+          <w:sz w:val="24"/>
+          <w:szCs w:val="24"/>
+        </w:rPr>
+        <w:t>Stop action gauges, blur background and show a victory message</w:t>
+      </w:r>
+    </w:p>
+    <w:p>
+      <w:pPr>
+        <w:pStyle w:val="ListParagraph"/>
+        <w:numPr>
+          <w:ilvl w:val="0"/>
+          <w:numId w:val="15"/>
+        </w:numPr>
+        <w:rPr>
+          <w:sz w:val="24"/>
+          <w:szCs w:val="24"/>
+        </w:rPr>
+      </w:pPr>
+      <w:r>
+        <w:rPr>
+          <w:sz w:val="24"/>
+          <w:szCs w:val="24"/>
+        </w:rPr>
+        <w:t>pickUpgrade function (shows the upgrades on the screen and assigns click events to the upgrade buttons)</w:t>
+      </w:r>
+    </w:p>
+    <w:p>
+      <w:pPr>
+        <w:pStyle w:val="ListParagraph"/>
+        <w:numPr>
+          <w:ilvl w:val="0"/>
+          <w:numId w:val="15"/>
+        </w:numPr>
+        <w:rPr>
+          <w:sz w:val="24"/>
+          <w:szCs w:val="24"/>
+        </w:rPr>
+      </w:pPr>
+      <w:r>
+        <w:rPr>
+          <w:sz w:val="24"/>
+          <w:szCs w:val="24"/>
+        </w:rPr>
+        <w:t>nextStage function (u</w:t>
+      </w:r>
+      <w:r>
+        <w:rPr>
+          <w:sz w:val="24"/>
+          <w:szCs w:val="24"/>
+        </w:rPr>
+        <w:t xml:space="preserve">pon clicking the upgrade button, </w:t>
+      </w:r>
+      <w:r>
+        <w:rPr>
+          <w:sz w:val="24"/>
+          <w:szCs w:val="24"/>
+        </w:rPr>
+        <w:t xml:space="preserve">get rid of all the pickUpgrade html elements. Increase currentStage by 1. Then </w:t>
+      </w:r>
+      <w:commentRangeStart w:id="6"/>
+      <w:r>
+        <w:rPr>
+          <w:sz w:val="24"/>
+          <w:szCs w:val="24"/>
+        </w:rPr>
+        <w:t>generateEnemy</w:t>
+      </w:r>
+      <w:commentRangeEnd w:id="6"/>
+      <w:r>
+        <w:rPr>
+          <w:rStyle w:val="CommentReference"/>
+        </w:rPr>
+        <w:commentReference w:id="6"/>
+      </w:r>
+      <w:r>
+        <w:rPr>
+          <w:sz w:val="24"/>
+          <w:szCs w:val="24"/>
+        </w:rPr>
+        <w:t xml:space="preserve"> and startStage. </w:t>
       </w:r>
     </w:p>
     <w:sectPr>
@@ -2917,15 +2642,7 @@
         <w:t xml:space="preserve">Will probably have to rethink how to do this. </w:t>
       </w:r>
       <w:r>
-        <w:t xml:space="preserve">The action gauge functions are invoked at the start of the game and run indefinitely until either player/enemy is dead. If a new instance of the action gauge functions </w:t>
-      </w:r>
-      <w:proofErr w:type="gramStart"/>
-      <w:r>
-        <w:t>are</w:t>
-      </w:r>
-      <w:proofErr w:type="gramEnd"/>
-      <w:r>
-        <w:t xml:space="preserve"> invoked again during a parry, will have a 2</w:t>
+        <w:t>The action gauge functions are invoked at the start of the game and run indefinitely until either player/enemy is dead. If a new instance of the action gauge functions are invoked again during a parry, will have a 2</w:t>
       </w:r>
       <w:r>
         <w:rPr>
@@ -3002,6 +2719,22 @@
       </w:r>
       <w:r>
         <w:t xml:space="preserve"> (which should be defined as a decimal)</w:t>
+      </w:r>
+    </w:p>
+  </w:comment>
+  <w:comment w:id="6" w:author="Lee HaoFang" w:date="2022-09-14T01:33:00Z" w:initials="LH">
+    <w:p>
+      <w:pPr>
+        <w:pStyle w:val="CommentText"/>
+      </w:pPr>
+      <w:r>
+        <w:rPr>
+          <w:rStyle w:val="CommentReference"/>
+        </w:rPr>
+        <w:annotationRef/>
+      </w:r>
+      <w:r>
+        <w:t>Will take currentStage as a parameter and use it to determine the stats of the enemy depending on which stage it is</w:t>
       </w:r>
     </w:p>
   </w:comment>
@@ -3015,6 +2748,7 @@
   <w15:commentEx w15:paraId="560EDC6B" w15:done="0"/>
   <w15:commentEx w15:paraId="5AAF2168" w15:done="0"/>
   <w15:commentEx w15:paraId="3FB1053F" w15:done="0"/>
+  <w15:commentEx w15:paraId="30F49069" w15:done="0"/>
 </w15:commentsEx>
 </file>
 
@@ -3025,6 +2759,7 @@
   <w16cex:commentExtensible w16cex:durableId="26C6693B" w16cex:dateUtc="2022-09-09T17:39:00Z"/>
   <w16cex:commentExtensible w16cex:durableId="26C6682A" w16cex:dateUtc="2022-09-09T17:34:00Z"/>
   <w16cex:commentExtensible w16cex:durableId="26C668F3" w16cex:dateUtc="2022-09-09T17:37:00Z"/>
+  <w16cex:commentExtensible w16cex:durableId="26CBADFA" w16cex:dateUtc="2022-09-13T17:33:00Z"/>
 </w16cex:commentsExtensible>
 </file>
 
@@ -3035,6 +2770,7 @@
   <w16cid:commentId w16cid:paraId="560EDC6B" w16cid:durableId="26C6693B"/>
   <w16cid:commentId w16cid:paraId="5AAF2168" w16cid:durableId="26C6682A"/>
   <w16cid:commentId w16cid:paraId="3FB1053F" w16cid:durableId="26C668F3"/>
+  <w16cid:commentId w16cid:paraId="30F49069" w16cid:durableId="26CBADFA"/>
 </w16cid:commentsIds>
 </file>
 
@@ -3881,6 +3617,119 @@
     </w:lvl>
   </w:abstractNum>
   <w:abstractNum w:abstractNumId="7" w15:restartNumberingAfterBreak="0">
+    <w:nsid w:val="3AA756F3"/>
+    <w:multiLevelType w:val="hybridMultilevel"/>
+    <w:tmpl w:val="00EE2C2A"/>
+    <w:lvl w:ilvl="0" w:tplc="04090001">
+      <w:start w:val="1"/>
+      <w:numFmt w:val="bullet"/>
+      <w:lvlText w:val=""/>
+      <w:lvlJc w:val="left"/>
+      <w:pPr>
+        <w:ind w:left="720" w:hanging="360"/>
+      </w:pPr>
+      <w:rPr>
+        <w:rFonts w:ascii="Symbol" w:hAnsi="Symbol" w:hint="default"/>
+      </w:rPr>
+    </w:lvl>
+    <w:lvl w:ilvl="1" w:tplc="04090003" w:tentative="1">
+      <w:start w:val="1"/>
+      <w:numFmt w:val="bullet"/>
+      <w:lvlText w:val="o"/>
+      <w:lvlJc w:val="left"/>
+      <w:pPr>
+        <w:ind w:left="1440" w:hanging="360"/>
+      </w:pPr>
+      <w:rPr>
+        <w:rFonts w:ascii="Courier New" w:hAnsi="Courier New" w:cs="Courier New" w:hint="default"/>
+      </w:rPr>
+    </w:lvl>
+    <w:lvl w:ilvl="2" w:tplc="04090005" w:tentative="1">
+      <w:start w:val="1"/>
+      <w:numFmt w:val="bullet"/>
+      <w:lvlText w:val=""/>
+      <w:lvlJc w:val="left"/>
+      <w:pPr>
+        <w:ind w:left="2160" w:hanging="360"/>
+      </w:pPr>
+      <w:rPr>
+        <w:rFonts w:ascii="Wingdings" w:hAnsi="Wingdings" w:hint="default"/>
+      </w:rPr>
+    </w:lvl>
+    <w:lvl w:ilvl="3" w:tplc="04090001" w:tentative="1">
+      <w:start w:val="1"/>
+      <w:numFmt w:val="bullet"/>
+      <w:lvlText w:val=""/>
+      <w:lvlJc w:val="left"/>
+      <w:pPr>
+        <w:ind w:left="2880" w:hanging="360"/>
+      </w:pPr>
+      <w:rPr>
+        <w:rFonts w:ascii="Symbol" w:hAnsi="Symbol" w:hint="default"/>
+      </w:rPr>
+    </w:lvl>
+    <w:lvl w:ilvl="4" w:tplc="04090003" w:tentative="1">
+      <w:start w:val="1"/>
+      <w:numFmt w:val="bullet"/>
+      <w:lvlText w:val="o"/>
+      <w:lvlJc w:val="left"/>
+      <w:pPr>
+        <w:ind w:left="3600" w:hanging="360"/>
+      </w:pPr>
+      <w:rPr>
+        <w:rFonts w:ascii="Courier New" w:hAnsi="Courier New" w:cs="Courier New" w:hint="default"/>
+      </w:rPr>
+    </w:lvl>
+    <w:lvl w:ilvl="5" w:tplc="04090005" w:tentative="1">
+      <w:start w:val="1"/>
+      <w:numFmt w:val="bullet"/>
+      <w:lvlText w:val=""/>
+      <w:lvlJc w:val="left"/>
+      <w:pPr>
+        <w:ind w:left="4320" w:hanging="360"/>
+      </w:pPr>
+      <w:rPr>
+        <w:rFonts w:ascii="Wingdings" w:hAnsi="Wingdings" w:hint="default"/>
+      </w:rPr>
+    </w:lvl>
+    <w:lvl w:ilvl="6" w:tplc="04090001" w:tentative="1">
+      <w:start w:val="1"/>
+      <w:numFmt w:val="bullet"/>
+      <w:lvlText w:val=""/>
+      <w:lvlJc w:val="left"/>
+      <w:pPr>
+        <w:ind w:left="5040" w:hanging="360"/>
+      </w:pPr>
+      <w:rPr>
+        <w:rFonts w:ascii="Symbol" w:hAnsi="Symbol" w:hint="default"/>
+      </w:rPr>
+    </w:lvl>
+    <w:lvl w:ilvl="7" w:tplc="04090003" w:tentative="1">
+      <w:start w:val="1"/>
+      <w:numFmt w:val="bullet"/>
+      <w:lvlText w:val="o"/>
+      <w:lvlJc w:val="left"/>
+      <w:pPr>
+        <w:ind w:left="5760" w:hanging="360"/>
+      </w:pPr>
+      <w:rPr>
+        <w:rFonts w:ascii="Courier New" w:hAnsi="Courier New" w:cs="Courier New" w:hint="default"/>
+      </w:rPr>
+    </w:lvl>
+    <w:lvl w:ilvl="8" w:tplc="04090005" w:tentative="1">
+      <w:start w:val="1"/>
+      <w:numFmt w:val="bullet"/>
+      <w:lvlText w:val=""/>
+      <w:lvlJc w:val="left"/>
+      <w:pPr>
+        <w:ind w:left="6480" w:hanging="360"/>
+      </w:pPr>
+      <w:rPr>
+        <w:rFonts w:ascii="Wingdings" w:hAnsi="Wingdings" w:hint="default"/>
+      </w:rPr>
+    </w:lvl>
+  </w:abstractNum>
+  <w:abstractNum w:abstractNumId="8" w15:restartNumberingAfterBreak="0">
     <w:nsid w:val="41286C50"/>
     <w:multiLevelType w:val="hybridMultilevel"/>
     <w:tmpl w:val="55CCDE06"/>
@@ -3993,7 +3842,7 @@
       </w:rPr>
     </w:lvl>
   </w:abstractNum>
-  <w:abstractNum w:abstractNumId="8" w15:restartNumberingAfterBreak="0">
+  <w:abstractNum w:abstractNumId="9" w15:restartNumberingAfterBreak="0">
     <w:nsid w:val="420C7ED3"/>
     <w:multiLevelType w:val="hybridMultilevel"/>
     <w:tmpl w:val="381E5270"/>
@@ -4106,7 +3955,96 @@
       </w:rPr>
     </w:lvl>
   </w:abstractNum>
-  <w:abstractNum w:abstractNumId="9" w15:restartNumberingAfterBreak="0">
+  <w:abstractNum w:abstractNumId="10" w15:restartNumberingAfterBreak="0">
+    <w:nsid w:val="43EA3D10"/>
+    <w:multiLevelType w:val="hybridMultilevel"/>
+    <w:tmpl w:val="82124F06"/>
+    <w:lvl w:ilvl="0" w:tplc="A934DB88">
+      <w:start w:val="1"/>
+      <w:numFmt w:val="decimal"/>
+      <w:lvlText w:val="%1)"/>
+      <w:lvlJc w:val="left"/>
+      <w:pPr>
+        <w:ind w:left="1080" w:hanging="360"/>
+      </w:pPr>
+      <w:rPr>
+        <w:rFonts w:hint="default"/>
+      </w:rPr>
+    </w:lvl>
+    <w:lvl w:ilvl="1" w:tplc="04090019" w:tentative="1">
+      <w:start w:val="1"/>
+      <w:numFmt w:val="lowerLetter"/>
+      <w:lvlText w:val="%2."/>
+      <w:lvlJc w:val="left"/>
+      <w:pPr>
+        <w:ind w:left="1800" w:hanging="360"/>
+      </w:pPr>
+    </w:lvl>
+    <w:lvl w:ilvl="2" w:tplc="0409001B" w:tentative="1">
+      <w:start w:val="1"/>
+      <w:numFmt w:val="lowerRoman"/>
+      <w:lvlText w:val="%3."/>
+      <w:lvlJc w:val="right"/>
+      <w:pPr>
+        <w:ind w:left="2520" w:hanging="180"/>
+      </w:pPr>
+    </w:lvl>
+    <w:lvl w:ilvl="3" w:tplc="0409000F" w:tentative="1">
+      <w:start w:val="1"/>
+      <w:numFmt w:val="decimal"/>
+      <w:lvlText w:val="%4."/>
+      <w:lvlJc w:val="left"/>
+      <w:pPr>
+        <w:ind w:left="3240" w:hanging="360"/>
+      </w:pPr>
+    </w:lvl>
+    <w:lvl w:ilvl="4" w:tplc="04090019" w:tentative="1">
+      <w:start w:val="1"/>
+      <w:numFmt w:val="lowerLetter"/>
+      <w:lvlText w:val="%5."/>
+      <w:lvlJc w:val="left"/>
+      <w:pPr>
+        <w:ind w:left="3960" w:hanging="360"/>
+      </w:pPr>
+    </w:lvl>
+    <w:lvl w:ilvl="5" w:tplc="0409001B" w:tentative="1">
+      <w:start w:val="1"/>
+      <w:numFmt w:val="lowerRoman"/>
+      <w:lvlText w:val="%6."/>
+      <w:lvlJc w:val="right"/>
+      <w:pPr>
+        <w:ind w:left="4680" w:hanging="180"/>
+      </w:pPr>
+    </w:lvl>
+    <w:lvl w:ilvl="6" w:tplc="0409000F" w:tentative="1">
+      <w:start w:val="1"/>
+      <w:numFmt w:val="decimal"/>
+      <w:lvlText w:val="%7."/>
+      <w:lvlJc w:val="left"/>
+      <w:pPr>
+        <w:ind w:left="5400" w:hanging="360"/>
+      </w:pPr>
+    </w:lvl>
+    <w:lvl w:ilvl="7" w:tplc="04090019" w:tentative="1">
+      <w:start w:val="1"/>
+      <w:numFmt w:val="lowerLetter"/>
+      <w:lvlText w:val="%8."/>
+      <w:lvlJc w:val="left"/>
+      <w:pPr>
+        <w:ind w:left="6120" w:hanging="360"/>
+      </w:pPr>
+    </w:lvl>
+    <w:lvl w:ilvl="8" w:tplc="0409001B" w:tentative="1">
+      <w:start w:val="1"/>
+      <w:numFmt w:val="lowerRoman"/>
+      <w:lvlText w:val="%9."/>
+      <w:lvlJc w:val="right"/>
+      <w:pPr>
+        <w:ind w:left="6840" w:hanging="180"/>
+      </w:pPr>
+    </w:lvl>
+  </w:abstractNum>
+  <w:abstractNum w:abstractNumId="11" w15:restartNumberingAfterBreak="0">
     <w:nsid w:val="46BB43E1"/>
     <w:multiLevelType w:val="hybridMultilevel"/>
     <w:tmpl w:val="8AC29DE4"/>
@@ -4219,7 +4157,7 @@
       </w:rPr>
     </w:lvl>
   </w:abstractNum>
-  <w:abstractNum w:abstractNumId="10" w15:restartNumberingAfterBreak="0">
+  <w:abstractNum w:abstractNumId="12" w15:restartNumberingAfterBreak="0">
     <w:nsid w:val="643F1443"/>
     <w:multiLevelType w:val="hybridMultilevel"/>
     <w:tmpl w:val="E48215B0"/>
@@ -4332,7 +4270,7 @@
       </w:rPr>
     </w:lvl>
   </w:abstractNum>
-  <w:abstractNum w:abstractNumId="11" w15:restartNumberingAfterBreak="0">
+  <w:abstractNum w:abstractNumId="13" w15:restartNumberingAfterBreak="0">
     <w:nsid w:val="64DF09C2"/>
     <w:multiLevelType w:val="hybridMultilevel"/>
     <w:tmpl w:val="8AC08A24"/>
@@ -4443,6 +4381,95 @@
       <w:rPr>
         <w:rFonts w:ascii="Wingdings" w:hAnsi="Wingdings" w:hint="default"/>
       </w:rPr>
+    </w:lvl>
+  </w:abstractNum>
+  <w:abstractNum w:abstractNumId="14" w15:restartNumberingAfterBreak="0">
+    <w:nsid w:val="782327B5"/>
+    <w:multiLevelType w:val="hybridMultilevel"/>
+    <w:tmpl w:val="7E309D06"/>
+    <w:lvl w:ilvl="0" w:tplc="4C02424A">
+      <w:start w:val="1"/>
+      <w:numFmt w:val="decimal"/>
+      <w:lvlText w:val="%1."/>
+      <w:lvlJc w:val="left"/>
+      <w:pPr>
+        <w:ind w:left="1080" w:hanging="360"/>
+      </w:pPr>
+      <w:rPr>
+        <w:rFonts w:hint="default"/>
+      </w:rPr>
+    </w:lvl>
+    <w:lvl w:ilvl="1" w:tplc="04090019" w:tentative="1">
+      <w:start w:val="1"/>
+      <w:numFmt w:val="lowerLetter"/>
+      <w:lvlText w:val="%2."/>
+      <w:lvlJc w:val="left"/>
+      <w:pPr>
+        <w:ind w:left="1800" w:hanging="360"/>
+      </w:pPr>
+    </w:lvl>
+    <w:lvl w:ilvl="2" w:tplc="0409001B" w:tentative="1">
+      <w:start w:val="1"/>
+      <w:numFmt w:val="lowerRoman"/>
+      <w:lvlText w:val="%3."/>
+      <w:lvlJc w:val="right"/>
+      <w:pPr>
+        <w:ind w:left="2520" w:hanging="180"/>
+      </w:pPr>
+    </w:lvl>
+    <w:lvl w:ilvl="3" w:tplc="0409000F" w:tentative="1">
+      <w:start w:val="1"/>
+      <w:numFmt w:val="decimal"/>
+      <w:lvlText w:val="%4."/>
+      <w:lvlJc w:val="left"/>
+      <w:pPr>
+        <w:ind w:left="3240" w:hanging="360"/>
+      </w:pPr>
+    </w:lvl>
+    <w:lvl w:ilvl="4" w:tplc="04090019" w:tentative="1">
+      <w:start w:val="1"/>
+      <w:numFmt w:val="lowerLetter"/>
+      <w:lvlText w:val="%5."/>
+      <w:lvlJc w:val="left"/>
+      <w:pPr>
+        <w:ind w:left="3960" w:hanging="360"/>
+      </w:pPr>
+    </w:lvl>
+    <w:lvl w:ilvl="5" w:tplc="0409001B" w:tentative="1">
+      <w:start w:val="1"/>
+      <w:numFmt w:val="lowerRoman"/>
+      <w:lvlText w:val="%6."/>
+      <w:lvlJc w:val="right"/>
+      <w:pPr>
+        <w:ind w:left="4680" w:hanging="180"/>
+      </w:pPr>
+    </w:lvl>
+    <w:lvl w:ilvl="6" w:tplc="0409000F" w:tentative="1">
+      <w:start w:val="1"/>
+      <w:numFmt w:val="decimal"/>
+      <w:lvlText w:val="%7."/>
+      <w:lvlJc w:val="left"/>
+      <w:pPr>
+        <w:ind w:left="5400" w:hanging="360"/>
+      </w:pPr>
+    </w:lvl>
+    <w:lvl w:ilvl="7" w:tplc="04090019" w:tentative="1">
+      <w:start w:val="1"/>
+      <w:numFmt w:val="lowerLetter"/>
+      <w:lvlText w:val="%8."/>
+      <w:lvlJc w:val="left"/>
+      <w:pPr>
+        <w:ind w:left="6120" w:hanging="360"/>
+      </w:pPr>
+    </w:lvl>
+    <w:lvl w:ilvl="8" w:tplc="0409001B" w:tentative="1">
+      <w:start w:val="1"/>
+      <w:numFmt w:val="lowerRoman"/>
+      <w:lvlText w:val="%9."/>
+      <w:lvlJc w:val="right"/>
+      <w:pPr>
+        <w:ind w:left="6840" w:hanging="180"/>
+      </w:pPr>
     </w:lvl>
   </w:abstractNum>
   <w:num w:numId="1" w16cid:durableId="76366472">
@@ -4455,7 +4482,7 @@
     <w:abstractNumId w:val="2"/>
   </w:num>
   <w:num w:numId="4" w16cid:durableId="1495025273">
-    <w:abstractNumId w:val="9"/>
+    <w:abstractNumId w:val="11"/>
   </w:num>
   <w:num w:numId="5" w16cid:durableId="616259241">
     <w:abstractNumId w:val="5"/>
@@ -4464,22 +4491,31 @@
     <w:abstractNumId w:val="0"/>
   </w:num>
   <w:num w:numId="7" w16cid:durableId="1441756717">
-    <w:abstractNumId w:val="11"/>
+    <w:abstractNumId w:val="13"/>
   </w:num>
   <w:num w:numId="8" w16cid:durableId="1422875171">
     <w:abstractNumId w:val="3"/>
   </w:num>
   <w:num w:numId="9" w16cid:durableId="787164175">
-    <w:abstractNumId w:val="10"/>
+    <w:abstractNumId w:val="12"/>
   </w:num>
   <w:num w:numId="10" w16cid:durableId="130754957">
-    <w:abstractNumId w:val="7"/>
+    <w:abstractNumId w:val="8"/>
   </w:num>
   <w:num w:numId="11" w16cid:durableId="1687364614">
     <w:abstractNumId w:val="6"/>
   </w:num>
   <w:num w:numId="12" w16cid:durableId="1449736070">
-    <w:abstractNumId w:val="8"/>
+    <w:abstractNumId w:val="9"/>
+  </w:num>
+  <w:num w:numId="13" w16cid:durableId="792946669">
+    <w:abstractNumId w:val="7"/>
+  </w:num>
+  <w:num w:numId="14" w16cid:durableId="1932006172">
+    <w:abstractNumId w:val="10"/>
+  </w:num>
+  <w:num w:numId="15" w16cid:durableId="268126056">
+    <w:abstractNumId w:val="14"/>
   </w:num>
 </w:numbering>
 </file>

</xml_diff>